<commit_message>
fiksasi bprcetak.phtml, fiksasi rumah sakit, fiksasi status perkawinan di rumahsakit, bprcetak.phtml, andonnikahcetak.phtml, keterangantempatusahacetak.phtml, serbaguna bisa d cetak, penambahan bpr cetak, penambahan SerbagunaTemplate.docx
</commit_message>
<xml_diff>
--- a/etc/data/template/BelumPunyaRumahTemplate.docx
+++ b/etc/data/template/BelumPunyaRumahTemplate.docx
@@ -44,7 +44,7 @@
           <v:shape id="_x0000_s1179" type="#_x0000_t75" style="position:absolute;left:0;text-align:left;margin-left:15.7pt;margin-top:1.1pt;width:68.7pt;height:1in;z-index:251661312;visibility:visible;mso-wrap-edited:f" wrapcoords="-191 0 -191 21421 21600 21421 21600 0 -191 0">
             <v:imagedata r:id="rId8" o:title="" grayscale="t"/>
           </v:shape>
-          <o:OLEObject Type="Embed" ProgID="Word.Picture.8" ShapeID="_x0000_s1179" DrawAspect="Content" ObjectID="_1475654136" r:id="rId9"/>
+          <o:OLEObject Type="Embed" ProgID="Word.Picture.8" ShapeID="_x0000_s1179" DrawAspect="Content" ObjectID="_1476605285" r:id="rId9"/>
         </w:object>
       </w:r>
       <w:r>
@@ -152,7 +152,6 @@
         <w:rPr>
           <w:rFonts w:ascii="Tahoma" w:hAnsi="Tahoma" w:cs="Tahoma"/>
           <w:noProof/>
-          <w:lang w:val="id-ID" w:eastAsia="id-ID"/>
         </w:rPr>
         <mc:AlternateContent>
           <mc:Choice Requires="wps">
@@ -218,7 +217,7 @@
           </mc:Choice>
           <mc:Fallback>
             <w:pict>
-              <v:line w14:anchorId="69C323BE" id="Straight Connector 2" o:spid="_x0000_s1026" style="position:absolute;z-index:251660288;visibility:visible;mso-wrap-style:square;mso-width-percent:0;mso-height-percent:0;mso-wrap-distance-left:9pt;mso-wrap-distance-top:0;mso-wrap-distance-right:9pt;mso-wrap-distance-bottom:0;mso-position-horizontal:absolute;mso-position-horizontal-relative:text;mso-position-vertical:absolute;mso-position-vertical-relative:text;mso-width-percent:0;mso-height-percent:0;mso-width-relative:page;mso-height-relative:page" from="1.15pt,1.7pt" to="465.7pt,1.7pt" o:gfxdata="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" strokeweight="4.5pt">
+              <v:line w14:anchorId="751C8F54" id="Straight Connector 2" o:spid="_x0000_s1026" style="position:absolute;z-index:251660288;visibility:visible;mso-wrap-style:square;mso-width-percent:0;mso-height-percent:0;mso-wrap-distance-left:9pt;mso-wrap-distance-top:0;mso-wrap-distance-right:9pt;mso-wrap-distance-bottom:0;mso-position-horizontal:absolute;mso-position-horizontal-relative:text;mso-position-vertical:absolute;mso-position-vertical-relative:text;mso-width-percent:0;mso-height-percent:0;mso-width-relative:page;mso-height-relative:page" from="1.15pt,1.7pt" to="465.7pt,1.7pt" o:gfxdata="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" strokeweight="4.5pt">
                 <v:stroke linestyle="thinThick"/>
               </v:line>
             </w:pict>
@@ -309,10 +308,7 @@
         <w:t xml:space="preserve"> </w:t>
       </w:r>
       <w:r>
-        <w:t>${noSurat}</w:t>
-      </w:r>
-      <w:r>
-        <w:t xml:space="preserve"> </w:t>
+        <w:t xml:space="preserve">${noSurat} </w:t>
       </w:r>
       <w:r>
         <w:rPr>
@@ -408,6 +404,7 @@
         <w:jc w:val="both"/>
         <w:rPr>
           <w:rFonts w:ascii="Tahoma" w:hAnsi="Tahoma" w:cs="Tahoma"/>
+          <w:b w:val="0"/>
           <w:szCs w:val="24"/>
           <w:lang w:val="es-ES"/>
         </w:rPr>
@@ -442,8 +439,10 @@
       </w:r>
       <w:r>
         <w:rPr>
-          <w:rFonts w:ascii="Calibri" w:hAnsi="Calibri" w:cs="Calibri"/>
-          <w:bCs/>
+          <w:rFonts w:ascii="Tahoma" w:hAnsi="Tahoma" w:cs="Tahoma"/>
+          <w:b w:val="0"/>
+          <w:szCs w:val="24"/>
+          <w:lang w:val="es-ES"/>
         </w:rPr>
         <w:t>${nama}</w:t>
       </w:r>
@@ -495,9 +494,10 @@
       </w:r>
       <w:r>
         <w:rPr>
-          <w:rFonts w:ascii="Calibri" w:hAnsi="Calibri" w:cs="Calibri"/>
-          <w:b w:val="0"/>
-          <w:bCs/>
+          <w:rFonts w:ascii="Tahoma" w:hAnsi="Tahoma" w:cs="Tahoma"/>
+          <w:b w:val="0"/>
+          <w:szCs w:val="24"/>
+          <w:lang w:val="es-ES"/>
         </w:rPr>
         <w:t>${nik}</w:t>
       </w:r>
@@ -549,25 +549,12 @@
       </w:r>
       <w:r>
         <w:rPr>
-          <w:rFonts w:ascii="Calibri" w:hAnsi="Calibri" w:cs="Calibri"/>
-          <w:b w:val="0"/>
-          <w:bCs/>
-        </w:rPr>
-        <w:t>${tempatLahir},</w:t>
-      </w:r>
-      <w:r>
-        <w:rPr>
-          <w:b w:val="0"/>
-        </w:rPr>
-        <w:t xml:space="preserve">  </w:t>
-      </w:r>
-      <w:r>
-        <w:rPr>
-          <w:rFonts w:ascii="Calibri" w:hAnsi="Calibri" w:cs="Calibri"/>
-          <w:b w:val="0"/>
-          <w:bCs/>
-        </w:rPr>
-        <w:t>${tanggalLahir}</w:t>
+          <w:rFonts w:ascii="Tahoma" w:hAnsi="Tahoma" w:cs="Tahoma"/>
+          <w:b w:val="0"/>
+          <w:szCs w:val="24"/>
+          <w:lang w:val="es-ES"/>
+        </w:rPr>
+        <w:t>${tempatLahir},  ${tanggalLahir}</w:t>
       </w:r>
     </w:p>
     <w:p>
@@ -617,9 +604,10 @@
       </w:r>
       <w:r>
         <w:rPr>
-          <w:rFonts w:ascii="Calibri" w:hAnsi="Calibri" w:cs="Calibri"/>
-          <w:b w:val="0"/>
-          <w:bCs/>
+          <w:rFonts w:ascii="Tahoma" w:hAnsi="Tahoma" w:cs="Tahoma"/>
+          <w:b w:val="0"/>
+          <w:szCs w:val="24"/>
+          <w:lang w:val="es-ES"/>
         </w:rPr>
         <w:t>${jenisKelamin}</w:t>
       </w:r>
@@ -671,9 +659,10 @@
       </w:r>
       <w:r>
         <w:rPr>
-          <w:rFonts w:ascii="Calibri" w:hAnsi="Calibri" w:cs="Calibri"/>
-          <w:b w:val="0"/>
-          <w:bCs/>
+          <w:rFonts w:ascii="Tahoma" w:hAnsi="Tahoma" w:cs="Tahoma"/>
+          <w:b w:val="0"/>
+          <w:szCs w:val="24"/>
+          <w:lang w:val="es-ES"/>
         </w:rPr>
         <w:t>${agama}</w:t>
       </w:r>
@@ -709,7 +698,7 @@
           <w:rFonts w:ascii="Tahoma" w:hAnsi="Tahoma" w:cs="Tahoma"/>
           <w:b w:val="0"/>
           <w:szCs w:val="24"/>
-          <w:lang w:val="id-ID"/>
+          <w:lang w:val="es-ES"/>
         </w:rPr>
         <w:t>Perk</w:t>
       </w:r>
@@ -727,7 +716,7 @@
           <w:rFonts w:ascii="Tahoma" w:hAnsi="Tahoma" w:cs="Tahoma"/>
           <w:b w:val="0"/>
           <w:szCs w:val="24"/>
-          <w:lang w:val="id-ID"/>
+          <w:lang w:val="es-ES"/>
         </w:rPr>
         <w:t>an</w:t>
       </w:r>
@@ -752,26 +741,28 @@
       </w:r>
       <w:r>
         <w:rPr>
-          <w:rFonts w:ascii="Calibri" w:hAnsi="Calibri" w:cs="Calibri"/>
-          <w:b w:val="0"/>
-          <w:bCs/>
+          <w:rFonts w:ascii="Tahoma" w:hAnsi="Tahoma" w:cs="Tahoma"/>
+          <w:b w:val="0"/>
+          <w:szCs w:val="24"/>
+          <w:lang w:val="es-ES"/>
         </w:rPr>
         <w:t>${</w:t>
       </w:r>
       <w:r>
         <w:rPr>
-          <w:rFonts w:ascii="Calibri" w:hAnsi="Calibri" w:cs="Calibri"/>
-          <w:b w:val="0"/>
-          <w:bCs/>
-          <w:lang w:val="id-ID"/>
+          <w:rFonts w:ascii="Tahoma" w:hAnsi="Tahoma" w:cs="Tahoma"/>
+          <w:b w:val="0"/>
+          <w:szCs w:val="24"/>
+          <w:lang w:val="es-ES"/>
         </w:rPr>
         <w:t>status</w:t>
       </w:r>
       <w:r>
         <w:rPr>
-          <w:rFonts w:ascii="Calibri" w:hAnsi="Calibri" w:cs="Calibri"/>
-          <w:b w:val="0"/>
-          <w:bCs/>
+          <w:rFonts w:ascii="Tahoma" w:hAnsi="Tahoma" w:cs="Tahoma"/>
+          <w:b w:val="0"/>
+          <w:szCs w:val="24"/>
+          <w:lang w:val="es-ES"/>
         </w:rPr>
         <w:t>}</w:t>
       </w:r>
@@ -825,8 +816,8 @@
         <w:rPr>
           <w:rFonts w:ascii="Tahoma" w:hAnsi="Tahoma" w:cs="Tahoma"/>
           <w:b w:val="0"/>
-          <w:color w:val="FF0000"/>
-          <w:szCs w:val="24"/>
+          <w:szCs w:val="24"/>
+          <w:lang w:val="es-ES"/>
         </w:rPr>
         <w:fldChar w:fldCharType="begin"/>
       </w:r>
@@ -834,7 +825,6 @@
         <w:rPr>
           <w:rFonts w:ascii="Tahoma" w:hAnsi="Tahoma" w:cs="Tahoma"/>
           <w:b w:val="0"/>
-          <w:color w:val="FF0000"/>
           <w:szCs w:val="24"/>
           <w:lang w:val="es-ES"/>
         </w:rPr>
@@ -844,49 +834,35 @@
         <w:rPr>
           <w:rFonts w:ascii="Tahoma" w:hAnsi="Tahoma" w:cs="Tahoma"/>
           <w:b w:val="0"/>
-          <w:color w:val="FF0000"/>
-          <w:szCs w:val="24"/>
+          <w:szCs w:val="24"/>
+          <w:lang w:val="es-ES"/>
         </w:rPr>
         <w:fldChar w:fldCharType="end"/>
       </w:r>
       <w:r>
         <w:rPr>
-          <w:rFonts w:ascii="Calibri" w:hAnsi="Calibri" w:cs="Calibri"/>
-          <w:b w:val="0"/>
-          <w:bCs/>
+          <w:rFonts w:ascii="Tahoma" w:hAnsi="Tahoma" w:cs="Tahoma"/>
+          <w:b w:val="0"/>
+          <w:szCs w:val="24"/>
+          <w:lang w:val="es-ES"/>
         </w:rPr>
         <w:t>${</w:t>
       </w:r>
       <w:r>
         <w:rPr>
-          <w:rFonts w:ascii="Calibri" w:hAnsi="Calibri" w:cs="Calibri"/>
-          <w:b w:val="0"/>
-          <w:bCs/>
-        </w:rPr>
-        <w:t>kewa</w:t>
-      </w:r>
-      <w:r>
-        <w:rPr>
-          <w:rFonts w:ascii="Calibri" w:hAnsi="Calibri" w:cs="Calibri"/>
-          <w:b w:val="0"/>
-          <w:bCs/>
-          <w:lang w:val="id-ID"/>
-        </w:rPr>
-        <w:t>r</w:t>
-      </w:r>
-      <w:r>
-        <w:rPr>
-          <w:rFonts w:ascii="Calibri" w:hAnsi="Calibri" w:cs="Calibri"/>
-          <w:b w:val="0"/>
-          <w:bCs/>
-        </w:rPr>
-        <w:t>ganegaraan</w:t>
-      </w:r>
-      <w:r>
-        <w:rPr>
-          <w:rFonts w:ascii="Calibri" w:hAnsi="Calibri" w:cs="Calibri"/>
-          <w:b w:val="0"/>
-          <w:bCs/>
+          <w:rFonts w:ascii="Tahoma" w:hAnsi="Tahoma" w:cs="Tahoma"/>
+          <w:b w:val="0"/>
+          <w:szCs w:val="24"/>
+          <w:lang w:val="es-ES"/>
+        </w:rPr>
+        <w:t>kewarganegaraan</w:t>
+      </w:r>
+      <w:r>
+        <w:rPr>
+          <w:rFonts w:ascii="Tahoma" w:hAnsi="Tahoma" w:cs="Tahoma"/>
+          <w:b w:val="0"/>
+          <w:szCs w:val="24"/>
+          <w:lang w:val="es-ES"/>
         </w:rPr>
         <w:t>}</w:t>
       </w:r>
@@ -904,7 +880,6 @@
         <w:rPr>
           <w:rFonts w:ascii="Tahoma" w:hAnsi="Tahoma" w:cs="Tahoma"/>
           <w:b w:val="0"/>
-          <w:color w:val="FF0000"/>
           <w:szCs w:val="24"/>
           <w:lang w:val="es-ES"/>
         </w:rPr>
@@ -930,28 +905,12 @@
       </w:r>
       <w:r>
         <w:rPr>
-          <w:rFonts w:ascii="Calibri" w:hAnsi="Calibri" w:cs="Calibri"/>
-          <w:b w:val="0"/>
-          <w:bCs/>
-        </w:rPr>
-        <w:t>${</w:t>
-      </w:r>
-      <w:r>
-        <w:rPr>
-          <w:rFonts w:ascii="Calibri" w:hAnsi="Calibri" w:cs="Calibri"/>
-          <w:b w:val="0"/>
-          <w:bCs/>
-          <w:lang w:val="id-ID"/>
-        </w:rPr>
-        <w:t>pekerjaan</w:t>
-      </w:r>
-      <w:r>
-        <w:rPr>
-          <w:rFonts w:ascii="Calibri" w:hAnsi="Calibri" w:cs="Calibri"/>
-          <w:b w:val="0"/>
-          <w:bCs/>
-        </w:rPr>
-        <w:t>}</w:t>
+          <w:rFonts w:ascii="Tahoma" w:hAnsi="Tahoma" w:cs="Tahoma"/>
+          <w:b w:val="0"/>
+          <w:szCs w:val="24"/>
+          <w:lang w:val="es-ES"/>
+        </w:rPr>
+        <w:t>${pekerjaan}</w:t>
       </w:r>
     </w:p>
     <w:p>
@@ -967,9 +926,8 @@
         <w:rPr>
           <w:rFonts w:ascii="Tahoma" w:hAnsi="Tahoma" w:cs="Tahoma"/>
           <w:b w:val="0"/>
-          <w:color w:val="FF0000"/>
-          <w:szCs w:val="24"/>
-          <w:lang w:val="id-ID"/>
+          <w:szCs w:val="24"/>
+          <w:lang w:val="es-ES"/>
         </w:rPr>
       </w:pPr>
       <w:r>
@@ -1002,295 +960,21 @@
       </w:r>
       <w:r>
         <w:rPr>
-          <w:rFonts w:ascii="Calibri" w:hAnsi="Calibri" w:cs="Calibri"/>
-          <w:b w:val="0"/>
-          <w:bCs/>
+          <w:rFonts w:ascii="Tahoma" w:hAnsi="Tahoma" w:cs="Tahoma"/>
+          <w:b w:val="0"/>
+          <w:szCs w:val="24"/>
+          <w:lang w:val="es-ES"/>
         </w:rPr>
         <w:t>${alamat}</w:t>
       </w:r>
       <w:r>
         <w:rPr>
-          <w:rFonts w:ascii="Calibri" w:hAnsi="Calibri" w:cs="Calibri"/>
-          <w:b w:val="0"/>
-          <w:bCs/>
-          <w:lang w:val="id-ID"/>
-        </w:rPr>
-        <w:t xml:space="preserve"> RT. </w:t>
-      </w:r>
-      <w:r>
-        <w:rPr>
-          <w:rFonts w:ascii="Calibri" w:hAnsi="Calibri" w:cs="Calibri"/>
-          <w:b w:val="0"/>
-          <w:bCs/>
-        </w:rPr>
-        <w:t>${</w:t>
-      </w:r>
-      <w:r>
-        <w:rPr>
-          <w:rFonts w:ascii="Calibri" w:hAnsi="Calibri" w:cs="Calibri"/>
-          <w:b w:val="0"/>
-          <w:bCs/>
-          <w:lang w:val="id-ID"/>
-        </w:rPr>
-        <w:t>rt</w:t>
-      </w:r>
-      <w:r>
-        <w:rPr>
-          <w:rFonts w:ascii="Calibri" w:hAnsi="Calibri" w:cs="Calibri"/>
-          <w:b w:val="0"/>
-          <w:bCs/>
-        </w:rPr>
-        <w:t>}</w:t>
-      </w:r>
-      <w:r>
-        <w:rPr>
-          <w:rFonts w:ascii="Calibri" w:hAnsi="Calibri" w:cs="Calibri"/>
-          <w:b w:val="0"/>
-          <w:bCs/>
-          <w:lang w:val="id-ID"/>
-        </w:rPr>
-        <w:t xml:space="preserve"> RW. </w:t>
-      </w:r>
-      <w:r>
-        <w:rPr>
-          <w:rFonts w:ascii="Calibri" w:hAnsi="Calibri" w:cs="Calibri"/>
-          <w:b w:val="0"/>
-          <w:bCs/>
-        </w:rPr>
-        <w:t>${</w:t>
-      </w:r>
-      <w:r>
-        <w:rPr>
-          <w:rFonts w:ascii="Calibri" w:hAnsi="Calibri" w:cs="Calibri"/>
-          <w:b w:val="0"/>
-          <w:bCs/>
-          <w:lang w:val="id-ID"/>
-        </w:rPr>
-        <w:t>rw</w:t>
-      </w:r>
-      <w:r>
-        <w:rPr>
-          <w:rFonts w:ascii="Calibri" w:hAnsi="Calibri" w:cs="Calibri"/>
-          <w:b w:val="0"/>
-          <w:bCs/>
-        </w:rPr>
-        <w:t>}</w:t>
-      </w:r>
-      <w:r>
-        <w:rPr>
-          <w:rFonts w:ascii="Calibri" w:hAnsi="Calibri" w:cs="Calibri"/>
-          <w:b w:val="0"/>
-          <w:bCs/>
-          <w:lang w:val="id-ID"/>
-        </w:rPr>
-        <w:t xml:space="preserve"> </w:t>
-      </w:r>
-    </w:p>
-    <w:p>
-      <w:pPr>
-        <w:tabs>
-          <w:tab w:val="left" w:pos="2880"/>
-          <w:tab w:val="left" w:pos="3060"/>
-        </w:tabs>
-        <w:spacing w:line="360" w:lineRule="auto"/>
-        <w:ind w:left="357"/>
-        <w:rPr>
-          <w:rFonts w:ascii="Tahoma" w:hAnsi="Tahoma" w:cs="Tahoma"/>
-        </w:rPr>
-      </w:pPr>
-    </w:p>
-    <w:p>
-      <w:pPr>
-        <w:tabs>
-          <w:tab w:val="left" w:pos="4860"/>
-        </w:tabs>
-        <w:spacing w:line="360" w:lineRule="auto"/>
-        <w:ind w:firstLine="709"/>
-        <w:jc w:val="both"/>
-        <w:rPr>
-          <w:rFonts w:ascii="Tahoma" w:hAnsi="Tahoma" w:cs="Tahoma"/>
-          <w:b/>
-          <w:lang w:val="en-US"/>
-        </w:rPr>
-      </w:pPr>
-      <w:r>
-        <w:rPr>
-          <w:rFonts w:ascii="Tahoma" w:hAnsi="Tahoma" w:cs="Tahoma"/>
-          <w:lang w:val="fi-FI"/>
-        </w:rPr>
-        <w:t xml:space="preserve">Berdasarkan surat Pengantar dari Ketua </w:t>
-      </w:r>
-      <w:r>
-        <w:rPr>
-          <w:rFonts w:ascii="Tahoma" w:hAnsi="Tahoma" w:cs="Tahoma"/>
-        </w:rPr>
-        <w:t xml:space="preserve">RW </w:t>
-      </w:r>
-      <w:r>
-        <w:rPr>
-          <w:rFonts w:ascii="Calibri" w:hAnsi="Calibri" w:cs="Calibri"/>
-          <w:bCs/>
-        </w:rPr>
-        <w:t>${rw}</w:t>
-      </w:r>
-      <w:r>
-        <w:rPr>
-          <w:rFonts w:ascii="Tahoma" w:hAnsi="Tahoma" w:cs="Tahoma"/>
-          <w:lang w:val="fi-FI"/>
-        </w:rPr>
-        <w:t xml:space="preserve"> Nomor : </w:t>
-      </w:r>
-      <w:r>
-        <w:rPr>
-          <w:rFonts w:ascii="Calibri" w:hAnsi="Calibri" w:cs="Calibri"/>
-          <w:bCs/>
-        </w:rPr>
-        <w:t>${noSuratpengantar}</w:t>
-      </w:r>
-      <w:r>
-        <w:rPr>
-          <w:rFonts w:ascii="Tahoma" w:hAnsi="Tahoma" w:cs="Tahoma"/>
-          <w:lang w:val="fi-FI"/>
-        </w:rPr>
-        <w:t xml:space="preserve"> tanggal, </w:t>
-      </w:r>
-      <w:r>
-        <w:rPr>
-          <w:rFonts w:ascii="Calibri" w:hAnsi="Calibri" w:cs="Calibri"/>
-          <w:bCs/>
-        </w:rPr>
-        <w:t>${</w:t>
-      </w:r>
-      <w:r>
-        <w:rPr>
-          <w:rFonts w:ascii="Calibri" w:hAnsi="Calibri" w:cs="Calibri"/>
-          <w:bCs/>
-        </w:rPr>
-        <w:t>tanggalSuratpengantar</w:t>
-      </w:r>
-      <w:bookmarkStart w:id="0" w:name="_GoBack"/>
-      <w:bookmarkEnd w:id="0"/>
-      <w:r>
-        <w:rPr>
-          <w:rFonts w:ascii="Calibri" w:hAnsi="Calibri" w:cs="Calibri"/>
-          <w:bCs/>
-        </w:rPr>
-        <w:t>}</w:t>
-      </w:r>
-      <w:r>
-        <w:rPr>
-          <w:rFonts w:ascii="Tahoma" w:hAnsi="Tahoma" w:cs="Tahoma"/>
-          <w:lang w:val="fi-FI"/>
-        </w:rPr>
-        <w:t>,</w:t>
-      </w:r>
-      <w:r>
-        <w:rPr>
-          <w:rFonts w:ascii="Tahoma" w:hAnsi="Tahoma" w:cs="Tahoma"/>
-          <w:lang w:val="fi-FI"/>
-        </w:rPr>
-        <w:t xml:space="preserve"> </w:t>
-      </w:r>
-      <w:r>
-        <w:rPr>
-          <w:rFonts w:ascii="Tahoma" w:hAnsi="Tahoma" w:cs="Tahoma"/>
-          <w:lang w:val="en-US"/>
-        </w:rPr>
-        <w:t>menerangkan</w:t>
-      </w:r>
-      <w:r>
-        <w:rPr>
-          <w:rFonts w:ascii="Tahoma" w:hAnsi="Tahoma" w:cs="Tahoma"/>
-          <w:lang w:val="fi-FI"/>
-        </w:rPr>
-        <w:t xml:space="preserve"> bahwa benar pada saat ini orang tersebut</w:t>
-      </w:r>
-      <w:r>
-        <w:rPr>
-          <w:rFonts w:ascii="Tahoma" w:hAnsi="Tahoma" w:cs="Tahoma"/>
-          <w:b/>
-          <w:lang w:val="fi-FI"/>
-        </w:rPr>
-        <w:t xml:space="preserve"> </w:t>
-      </w:r>
-      <w:r>
-        <w:rPr>
-          <w:rFonts w:ascii="Tahoma" w:hAnsi="Tahoma" w:cs="Tahoma"/>
-          <w:b/>
-          <w:lang w:val="en-US"/>
-        </w:rPr>
-        <w:t xml:space="preserve">belum </w:t>
-      </w:r>
-      <w:r>
-        <w:rPr>
-          <w:rFonts w:ascii="Tahoma" w:hAnsi="Tahoma" w:cs="Tahoma"/>
-          <w:b/>
-        </w:rPr>
-        <w:t>memiliki</w:t>
-      </w:r>
-      <w:r>
-        <w:rPr>
-          <w:rFonts w:ascii="Tahoma" w:hAnsi="Tahoma" w:cs="Tahoma"/>
-          <w:b/>
-          <w:lang w:val="en-US"/>
-        </w:rPr>
-        <w:t xml:space="preserve"> rumah tinggal sendiri.</w:t>
-      </w:r>
-    </w:p>
-    <w:p>
-      <w:pPr>
-        <w:tabs>
-          <w:tab w:val="left" w:pos="4860"/>
-        </w:tabs>
-        <w:spacing w:line="360" w:lineRule="auto"/>
-        <w:ind w:firstLine="720"/>
-        <w:jc w:val="both"/>
-        <w:rPr>
-          <w:rFonts w:ascii="Tahoma" w:hAnsi="Tahoma" w:cs="Tahoma"/>
-          <w:color w:val="FF0000"/>
-          <w:lang w:val="en-US"/>
-        </w:rPr>
-      </w:pPr>
-      <w:r>
-        <w:rPr>
-          <w:rFonts w:ascii="Tahoma" w:hAnsi="Tahoma" w:cs="Tahoma"/>
-        </w:rPr>
-        <w:t xml:space="preserve">Surat Keterangan ini dipergunakan </w:t>
-      </w:r>
-      <w:r>
-        <w:rPr>
-          <w:rFonts w:ascii="Tahoma" w:hAnsi="Tahoma" w:cs="Tahoma"/>
-          <w:lang w:val="en-US"/>
-        </w:rPr>
-        <w:t xml:space="preserve">untuk </w:t>
-      </w:r>
-      <w:r>
-        <w:rPr>
-          <w:rFonts w:ascii="Calibri" w:hAnsi="Calibri" w:cs="Calibri"/>
-          <w:bCs/>
-        </w:rPr>
-        <w:t>${</w:t>
-      </w:r>
-      <w:r>
-        <w:rPr>
-          <w:rFonts w:ascii="Calibri" w:hAnsi="Calibri" w:cs="Calibri"/>
-          <w:bCs/>
-        </w:rPr>
-        <w:t>keperluan</w:t>
-      </w:r>
-      <w:r>
-        <w:rPr>
-          <w:rFonts w:ascii="Calibri" w:hAnsi="Calibri" w:cs="Calibri"/>
-          <w:bCs/>
-        </w:rPr>
-        <w:t>}</w:t>
-      </w:r>
-      <w:r>
-        <w:rPr>
-          <w:rFonts w:ascii="Tahoma" w:hAnsi="Tahoma" w:cs="Tahoma"/>
-          <w:lang w:val="en-US"/>
-        </w:rPr>
-        <w:t>.</w:t>
+          <w:rFonts w:ascii="Tahoma" w:hAnsi="Tahoma" w:cs="Tahoma"/>
+          <w:b w:val="0"/>
+          <w:szCs w:val="24"/>
+          <w:lang w:val="es-ES"/>
+        </w:rPr>
+        <w:t xml:space="preserve"> RT. ${rt} RW. ${rw} </w:t>
       </w:r>
     </w:p>
     <w:p>
@@ -1307,6 +991,210 @@
           <w:rFonts w:ascii="Tahoma" w:hAnsi="Tahoma" w:cs="Tahoma"/>
           <w:b w:val="0"/>
           <w:szCs w:val="24"/>
+          <w:lang w:val="es-ES"/>
+        </w:rPr>
+      </w:pPr>
+    </w:p>
+    <w:p>
+      <w:pPr>
+        <w:pStyle w:val="BodyTextIndent"/>
+        <w:tabs>
+          <w:tab w:val="left" w:pos="3240"/>
+          <w:tab w:val="left" w:pos="3420"/>
+        </w:tabs>
+        <w:spacing w:line="360" w:lineRule="auto"/>
+        <w:ind w:left="0" w:right="20" w:firstLine="720"/>
+        <w:jc w:val="both"/>
+        <w:rPr>
+          <w:rFonts w:ascii="Tahoma" w:hAnsi="Tahoma" w:cs="Tahoma"/>
+          <w:b w:val="0"/>
+        </w:rPr>
+      </w:pPr>
+      <w:r>
+        <w:rPr>
+          <w:rFonts w:ascii="Tahoma" w:hAnsi="Tahoma" w:cs="Tahoma"/>
+          <w:b w:val="0"/>
+          <w:szCs w:val="24"/>
+          <w:lang w:val="es-ES"/>
+        </w:rPr>
+        <w:t xml:space="preserve">Berdasarkan surat Pengantar dari Ketua </w:t>
+      </w:r>
+      <w:r>
+        <w:rPr>
+          <w:rFonts w:ascii="Tahoma" w:hAnsi="Tahoma" w:cs="Tahoma"/>
+          <w:b w:val="0"/>
+          <w:szCs w:val="24"/>
+          <w:lang w:val="es-ES"/>
+        </w:rPr>
+        <w:t xml:space="preserve">RW </w:t>
+      </w:r>
+      <w:r>
+        <w:rPr>
+          <w:rFonts w:ascii="Tahoma" w:hAnsi="Tahoma" w:cs="Tahoma"/>
+          <w:b w:val="0"/>
+          <w:szCs w:val="24"/>
+          <w:lang w:val="es-ES"/>
+        </w:rPr>
+        <w:t>${rw}</w:t>
+      </w:r>
+      <w:r>
+        <w:rPr>
+          <w:rFonts w:ascii="Tahoma" w:hAnsi="Tahoma" w:cs="Tahoma"/>
+          <w:b w:val="0"/>
+          <w:szCs w:val="24"/>
+          <w:lang w:val="es-ES"/>
+        </w:rPr>
+        <w:t xml:space="preserve"> Nomor : </w:t>
+      </w:r>
+      <w:r>
+        <w:rPr>
+          <w:rFonts w:ascii="Tahoma" w:hAnsi="Tahoma" w:cs="Tahoma"/>
+          <w:b w:val="0"/>
+          <w:szCs w:val="24"/>
+          <w:lang w:val="es-ES"/>
+        </w:rPr>
+        <w:t>${noSuratpengantar}</w:t>
+      </w:r>
+      <w:r>
+        <w:rPr>
+          <w:rFonts w:ascii="Tahoma" w:hAnsi="Tahoma" w:cs="Tahoma"/>
+          <w:b w:val="0"/>
+          <w:szCs w:val="24"/>
+          <w:lang w:val="es-ES"/>
+        </w:rPr>
+        <w:t xml:space="preserve"> tanggal, </w:t>
+      </w:r>
+      <w:r>
+        <w:rPr>
+          <w:rFonts w:ascii="Tahoma" w:hAnsi="Tahoma" w:cs="Tahoma"/>
+          <w:b w:val="0"/>
+          <w:szCs w:val="24"/>
+          <w:lang w:val="es-ES"/>
+        </w:rPr>
+        <w:t>${</w:t>
+      </w:r>
+      <w:r>
+        <w:rPr>
+          <w:rFonts w:ascii="Tahoma" w:hAnsi="Tahoma" w:cs="Tahoma"/>
+          <w:b w:val="0"/>
+          <w:szCs w:val="24"/>
+          <w:lang w:val="es-ES"/>
+        </w:rPr>
+        <w:t>tanggalSuratpengantar</w:t>
+      </w:r>
+      <w:r>
+        <w:rPr>
+          <w:rFonts w:ascii="Tahoma" w:hAnsi="Tahoma" w:cs="Tahoma"/>
+          <w:b w:val="0"/>
+          <w:szCs w:val="24"/>
+          <w:lang w:val="es-ES"/>
+        </w:rPr>
+        <w:t>}</w:t>
+      </w:r>
+      <w:r>
+        <w:rPr>
+          <w:rFonts w:ascii="Tahoma" w:hAnsi="Tahoma" w:cs="Tahoma"/>
+          <w:b w:val="0"/>
+          <w:szCs w:val="24"/>
+          <w:lang w:val="es-ES"/>
+        </w:rPr>
+        <w:t>, mener</w:t>
+      </w:r>
+      <w:r>
+        <w:rPr>
+          <w:rFonts w:ascii="Tahoma" w:hAnsi="Tahoma" w:cs="Tahoma"/>
+        </w:rPr>
+        <w:t>angkan</w:t>
+      </w:r>
+      <w:r>
+        <w:rPr>
+          <w:rFonts w:ascii="Tahoma" w:hAnsi="Tahoma" w:cs="Tahoma"/>
+          <w:lang w:val="fi-FI"/>
+        </w:rPr>
+        <w:t xml:space="preserve"> bahwa benar pada saat ini orang tersebut</w:t>
+      </w:r>
+      <w:r>
+        <w:rPr>
+          <w:rFonts w:ascii="Tahoma" w:hAnsi="Tahoma" w:cs="Tahoma"/>
+          <w:lang w:val="fi-FI"/>
+        </w:rPr>
+        <w:t xml:space="preserve"> </w:t>
+      </w:r>
+      <w:r>
+        <w:rPr>
+          <w:rFonts w:ascii="Tahoma" w:hAnsi="Tahoma" w:cs="Tahoma"/>
+        </w:rPr>
+        <w:t xml:space="preserve">belum </w:t>
+      </w:r>
+      <w:r>
+        <w:rPr>
+          <w:rFonts w:ascii="Tahoma" w:hAnsi="Tahoma" w:cs="Tahoma"/>
+        </w:rPr>
+        <w:t>memiliki</w:t>
+      </w:r>
+      <w:r>
+        <w:rPr>
+          <w:rFonts w:ascii="Tahoma" w:hAnsi="Tahoma" w:cs="Tahoma"/>
+        </w:rPr>
+        <w:t xml:space="preserve"> rumah tinggal sendiri.</w:t>
+      </w:r>
+    </w:p>
+    <w:p>
+      <w:pPr>
+        <w:tabs>
+          <w:tab w:val="left" w:pos="4860"/>
+        </w:tabs>
+        <w:spacing w:line="360" w:lineRule="auto"/>
+        <w:ind w:firstLine="720"/>
+        <w:jc w:val="both"/>
+        <w:rPr>
+          <w:rFonts w:ascii="Tahoma" w:hAnsi="Tahoma" w:cs="Tahoma"/>
+          <w:color w:val="FF0000"/>
+          <w:lang w:val="en-US"/>
+        </w:rPr>
+      </w:pPr>
+      <w:r>
+        <w:rPr>
+          <w:rFonts w:ascii="Tahoma" w:hAnsi="Tahoma" w:cs="Tahoma"/>
+        </w:rPr>
+        <w:t xml:space="preserve">Surat Keterangan ini dipergunakan </w:t>
+      </w:r>
+      <w:r>
+        <w:rPr>
+          <w:rFonts w:ascii="Tahoma" w:hAnsi="Tahoma" w:cs="Tahoma"/>
+          <w:lang w:val="en-US"/>
+        </w:rPr>
+        <w:t xml:space="preserve">untuk </w:t>
+      </w:r>
+      <w:r>
+        <w:rPr>
+          <w:rFonts w:ascii="Tahoma" w:hAnsi="Tahoma" w:cs="Tahoma"/>
+          <w:lang w:val="fi-FI" w:eastAsia="en-US"/>
+        </w:rPr>
+        <w:t>${keperluan}</w:t>
+      </w:r>
+      <w:r>
+        <w:rPr>
+          <w:rFonts w:ascii="Tahoma" w:hAnsi="Tahoma" w:cs="Tahoma"/>
+          <w:lang w:val="fi-FI" w:eastAsia="en-US"/>
+        </w:rPr>
+        <w:t>.</w:t>
+      </w:r>
+    </w:p>
+    <w:p>
+      <w:pPr>
+        <w:pStyle w:val="BodyTextIndent"/>
+        <w:tabs>
+          <w:tab w:val="left" w:pos="3240"/>
+          <w:tab w:val="left" w:pos="3420"/>
+        </w:tabs>
+        <w:spacing w:line="360" w:lineRule="auto"/>
+        <w:ind w:left="0" w:right="20" w:firstLine="720"/>
+        <w:jc w:val="both"/>
+        <w:rPr>
+          <w:rFonts w:ascii="Tahoma" w:hAnsi="Tahoma" w:cs="Tahoma"/>
+          <w:b w:val="0"/>
+          <w:szCs w:val="24"/>
           <w:lang w:val="id-ID"/>
         </w:rPr>
       </w:pPr>
@@ -1344,7 +1232,7 @@
         <w:ind w:left="5040"/>
         <w:rPr>
           <w:rFonts w:ascii="Tahoma" w:hAnsi="Tahoma" w:cs="Tahoma"/>
-          <w:color w:val="FF0000"/>
+          <w:lang w:val="fi-FI" w:eastAsia="en-US"/>
         </w:rPr>
       </w:pPr>
       <w:r>
@@ -1357,20 +1245,21 @@
       <w:r>
         <w:rPr>
           <w:rFonts w:ascii="Tahoma" w:hAnsi="Tahoma" w:cs="Tahoma"/>
-        </w:rPr>
-        <w:t>Leuwigajah,</w:t>
-      </w:r>
-      <w:r>
-        <w:rPr>
-          <w:rFonts w:ascii="Tahoma" w:hAnsi="Tahoma" w:cs="Tahoma"/>
-          <w:color w:val="FF0000"/>
-        </w:rPr>
-        <w:t xml:space="preserve"> </w:t>
-      </w:r>
-      <w:r>
-        <w:rPr>
-          <w:rFonts w:ascii="Calibri" w:hAnsi="Calibri" w:cs="Calibri"/>
-          <w:bCs/>
+          <w:lang w:val="en-US"/>
+        </w:rPr>
+        <w:t xml:space="preserve">     </w:t>
+      </w:r>
+      <w:r>
+        <w:rPr>
+          <w:rFonts w:ascii="Tahoma" w:hAnsi="Tahoma" w:cs="Tahoma"/>
+          <w:lang w:val="fi-FI" w:eastAsia="en-US"/>
+        </w:rPr>
+        <w:t xml:space="preserve">Leuwigajah, </w:t>
+      </w:r>
+      <w:r>
+        <w:rPr>
+          <w:rFonts w:ascii="Tahoma" w:hAnsi="Tahoma" w:cs="Tahoma"/>
+          <w:lang w:val="fi-FI" w:eastAsia="en-US"/>
         </w:rPr>
         <w:t>${titimangsa}</w:t>
       </w:r>
@@ -1383,25 +1272,20 @@
         <w:ind w:left="5040"/>
         <w:rPr>
           <w:rFonts w:ascii="Tahoma" w:hAnsi="Tahoma" w:cs="Tahoma"/>
-        </w:rPr>
-      </w:pPr>
-      <w:r>
-        <w:rPr>
-          <w:rFonts w:ascii="Tahoma" w:hAnsi="Tahoma" w:cs="Tahoma"/>
-        </w:rPr>
-        <w:t xml:space="preserve">     </w:t>
-      </w:r>
-      <w:r>
-        <w:rPr>
-          <w:rFonts w:ascii="Tahoma" w:hAnsi="Tahoma" w:cs="Tahoma"/>
-          <w:lang w:val="en-US"/>
-        </w:rPr>
-        <w:t xml:space="preserve">a.n. </w:t>
-      </w:r>
-      <w:r>
-        <w:rPr>
-          <w:rFonts w:ascii="Tahoma" w:hAnsi="Tahoma" w:cs="Tahoma"/>
-          <w:lang w:val="en-US"/>
+          <w:lang w:val="fi-FI" w:eastAsia="en-US"/>
+        </w:rPr>
+      </w:pPr>
+      <w:r>
+        <w:rPr>
+          <w:rFonts w:ascii="Tahoma" w:hAnsi="Tahoma" w:cs="Tahoma"/>
+          <w:lang w:val="fi-FI" w:eastAsia="en-US"/>
+        </w:rPr>
+        <w:t xml:space="preserve">     a.n. </w:t>
+      </w:r>
+      <w:r>
+        <w:rPr>
+          <w:rFonts w:ascii="Tahoma" w:hAnsi="Tahoma" w:cs="Tahoma"/>
+          <w:lang w:val="fi-FI" w:eastAsia="en-US"/>
         </w:rPr>
         <w:t>LURAH LEUWIGAJAH</w:t>
       </w:r>
@@ -1414,15 +1298,13 @@
         <w:ind w:left="5040"/>
         <w:rPr>
           <w:rFonts w:ascii="Tahoma" w:hAnsi="Tahoma" w:cs="Tahoma"/>
-          <w:color w:val="FF0000"/>
-          <w:lang w:val="en-US"/>
-        </w:rPr>
-      </w:pPr>
-      <w:r>
-        <w:rPr>
-          <w:rFonts w:ascii="Tahoma" w:hAnsi="Tahoma" w:cs="Tahoma"/>
-          <w:color w:val="FF0000"/>
-          <w:lang w:val="en-US"/>
+          <w:lang w:val="fi-FI" w:eastAsia="en-US"/>
+        </w:rPr>
+      </w:pPr>
+      <w:r>
+        <w:rPr>
+          <w:rFonts w:ascii="Tahoma" w:hAnsi="Tahoma" w:cs="Tahoma"/>
+          <w:lang w:val="fi-FI" w:eastAsia="en-US"/>
         </w:rPr>
         <w:tab/>
       </w:r>
@@ -1435,9 +1317,7 @@
         <w:ind w:left="5040"/>
         <w:rPr>
           <w:rFonts w:ascii="Tahoma" w:hAnsi="Tahoma" w:cs="Tahoma"/>
-          <w:b/>
-          <w:color w:val="FF0000"/>
-          <w:lang w:val="en-US"/>
+          <w:lang w:val="fi-FI" w:eastAsia="en-US"/>
         </w:rPr>
       </w:pPr>
     </w:p>
@@ -1449,9 +1329,7 @@
         <w:ind w:left="5040"/>
         <w:rPr>
           <w:rFonts w:ascii="Tahoma" w:hAnsi="Tahoma" w:cs="Tahoma"/>
-          <w:b/>
-          <w:color w:val="FF0000"/>
-          <w:lang w:val="en-US"/>
+          <w:lang w:val="fi-FI" w:eastAsia="en-US"/>
         </w:rPr>
       </w:pPr>
     </w:p>
@@ -1463,9 +1341,7 @@
         <w:ind w:left="5040"/>
         <w:rPr>
           <w:rFonts w:ascii="Tahoma" w:hAnsi="Tahoma" w:cs="Tahoma"/>
-          <w:b/>
-          <w:color w:val="FF0000"/>
-          <w:lang w:val="en-US"/>
+          <w:lang w:val="fi-FI" w:eastAsia="en-US"/>
         </w:rPr>
       </w:pPr>
     </w:p>
@@ -1474,21 +1350,21 @@
         <w:spacing w:line="360" w:lineRule="auto"/>
         <w:ind w:left="5040"/>
         <w:rPr>
-          <w:rFonts w:ascii="Calibri" w:hAnsi="Calibri" w:cs="Calibri"/>
-          <w:bCs/>
-        </w:rPr>
-      </w:pPr>
-      <w:r>
-        <w:rPr>
-          <w:rFonts w:ascii="Calibri" w:hAnsi="Calibri" w:cs="Calibri"/>
-          <w:bCs/>
-        </w:rPr>
-        <w:t xml:space="preserve">                </w:t>
-      </w:r>
-      <w:r>
-        <w:rPr>
-          <w:rFonts w:ascii="Calibri" w:hAnsi="Calibri" w:cs="Calibri"/>
-          <w:bCs/>
+          <w:rFonts w:ascii="Tahoma" w:hAnsi="Tahoma" w:cs="Tahoma"/>
+          <w:lang w:val="fi-FI" w:eastAsia="en-US"/>
+        </w:rPr>
+      </w:pPr>
+      <w:r>
+        <w:rPr>
+          <w:rFonts w:ascii="Tahoma" w:hAnsi="Tahoma" w:cs="Tahoma"/>
+          <w:lang w:val="fi-FI" w:eastAsia="en-US"/>
+        </w:rPr>
+        <w:t xml:space="preserve">           </w:t>
+      </w:r>
+      <w:r>
+        <w:rPr>
+          <w:rFonts w:ascii="Tahoma" w:hAnsi="Tahoma" w:cs="Tahoma"/>
+          <w:lang w:val="fi-FI" w:eastAsia="en-US"/>
         </w:rPr>
         <w:t>${namaPejabat}</w:t>
       </w:r>
@@ -1501,25 +1377,25 @@
         <w:ind w:left="5040"/>
         <w:rPr>
           <w:rFonts w:ascii="Tahoma" w:hAnsi="Tahoma" w:cs="Tahoma"/>
-          <w:b/>
-          <w:color w:val="FF0000"/>
-        </w:rPr>
-      </w:pPr>
-      <w:r>
+          <w:lang w:val="fi-FI" w:eastAsia="en-US"/>
+        </w:rPr>
+      </w:pPr>
+      <w:r>
+        <w:rPr>
+          <w:rFonts w:ascii="Tahoma" w:hAnsi="Tahoma" w:cs="Tahoma"/>
+          <w:lang w:val="fi-FI" w:eastAsia="en-US"/>
+        </w:rPr>
         <w:tab/>
-      </w:r>
-      <w:r>
         <w:t xml:space="preserve">     </w:t>
       </w:r>
-      <w:r>
-        <w:t xml:space="preserve">NIP </w:t>
-      </w:r>
-      <w:r>
-        <w:rPr>
-          <w:rFonts w:ascii="Calibri" w:hAnsi="Calibri" w:cs="Calibri"/>
-          <w:bCs/>
-        </w:rPr>
-        <w:t>${nipPejabat}</w:t>
+      <w:bookmarkStart w:id="0" w:name="_GoBack"/>
+      <w:bookmarkEnd w:id="0"/>
+      <w:r>
+        <w:rPr>
+          <w:rFonts w:ascii="Tahoma" w:hAnsi="Tahoma" w:cs="Tahoma"/>
+          <w:lang w:val="fi-FI" w:eastAsia="en-US"/>
+        </w:rPr>
+        <w:t>NIP ${nipPejabat}</w:t>
       </w:r>
     </w:p>
     <w:p>
@@ -3218,7 +3094,7 @@
 </file>
 
 <file path=customXml/itemProps1.xml><?xml version="1.0" encoding="utf-8"?>
-<ds:datastoreItem xmlns:ds="http://schemas.openxmlformats.org/officeDocument/2006/customXml" ds:itemID="{5E627730-9853-44A8-A563-09DF34B3F920}">
+<ds:datastoreItem xmlns:ds="http://schemas.openxmlformats.org/officeDocument/2006/customXml" ds:itemID="{D7FCEB9A-952E-43D3-99DF-3F424DBD47AE}">
   <ds:schemaRefs>
     <ds:schemaRef ds:uri="http://schemas.openxmlformats.org/officeDocument/2006/bibliography"/>
   </ds:schemaRefs>

</xml_diff>